<commit_message>
Added Module 6 assignment files to module_6: mysql_test.py and assignment/kellas-movies_setup.docx
</commit_message>
<xml_diff>
--- a/module_5/assignment_2/kellas-MySQL_Functions.docx
+++ b/module_5/assignment_2/kellas-MySQL_Functions.docx
@@ -121,8 +121,235 @@
         </w:drawing>
       </w:r>
     </w:p>
+    <w:p>
+      <w:r>
+        <w:br w:type="page"/>
+      </w:r>
+    </w:p>
+    <w:p>
+      <w:proofErr w:type="gramStart"/>
+      <w:r>
+        <w:lastRenderedPageBreak/>
+        <w:t>FORMAT(</w:t>
+      </w:r>
+      <w:proofErr w:type="gramEnd"/>
+      <w:r>
+        <w:t xml:space="preserve">number, </w:t>
+      </w:r>
+      <w:proofErr w:type="spellStart"/>
+      <w:r>
+        <w:t>decimal_places</w:t>
+      </w:r>
+      <w:proofErr w:type="spellEnd"/>
+      <w:r>
+        <w:t>)</w:t>
+      </w:r>
+    </w:p>
+    <w:p>
+      <w:r>
+        <w:t>FORMAT is used to format a number with “,” as a separator every three digits and display a specified number of decimal places. For example, it can display 987654321.65444 as 987,654,321.564. This is useful for even more readability.</w:t>
+      </w:r>
+      <w:r>
+        <w:t xml:space="preserve"> My example is for product prices. </w:t>
+      </w:r>
+    </w:p>
+    <w:p>
+      <w:r>
+        <w:t>Statement to generate prices as “Cost” with FORMAT to add comma separators:</w:t>
+      </w:r>
+    </w:p>
+    <w:p>
+      <w:pPr>
+        <w:ind w:left="720"/>
+      </w:pPr>
+      <w:r>
+        <w:t>S</w:t>
+      </w:r>
+      <w:r>
+        <w:t>ELECT</w:t>
+      </w:r>
+      <w:r>
+        <w:t xml:space="preserve"> F</w:t>
+      </w:r>
+      <w:r>
+        <w:t>ORMAT</w:t>
+      </w:r>
+      <w:r>
+        <w:t xml:space="preserve"> (price,2) AS Cost</w:t>
+      </w:r>
+    </w:p>
+    <w:p>
+      <w:pPr>
+        <w:ind w:left="720"/>
+      </w:pPr>
+      <w:r>
+        <w:t>FROM</w:t>
+      </w:r>
+      <w:r>
+        <w:t xml:space="preserve"> </w:t>
+      </w:r>
+      <w:proofErr w:type="gramStart"/>
+      <w:r>
+        <w:t>Products;</w:t>
+      </w:r>
+      <w:proofErr w:type="gramEnd"/>
+    </w:p>
+    <w:p>
+      <w:r>
+        <w:t xml:space="preserve"> </w:t>
+      </w:r>
+      <w:r>
+        <w:rPr>
+          <w:noProof/>
+        </w:rPr>
+        <w:drawing>
+          <wp:inline distT="0" distB="0" distL="0" distR="0" wp14:anchorId="6C05D928" wp14:editId="05C30421">
+            <wp:extent cx="4430389" cy="5284470"/>
+            <wp:effectExtent l="0" t="0" r="8890" b="0"/>
+            <wp:docPr id="1" name="Picture 1" descr="Text&#10;&#10;Description automatically generated"/>
+            <wp:cNvGraphicFramePr>
+              <a:graphicFrameLocks xmlns:a="http://schemas.openxmlformats.org/drawingml/2006/main" noChangeAspect="1"/>
+            </wp:cNvGraphicFramePr>
+            <a:graphic xmlns:a="http://schemas.openxmlformats.org/drawingml/2006/main">
+              <a:graphicData uri="http://schemas.openxmlformats.org/drawingml/2006/picture">
+                <pic:pic xmlns:pic="http://schemas.openxmlformats.org/drawingml/2006/picture">
+                  <pic:nvPicPr>
+                    <pic:cNvPr id="1" name="Picture 1" descr="Text&#10;&#10;Description automatically generated"/>
+                    <pic:cNvPicPr/>
+                  </pic:nvPicPr>
+                  <pic:blipFill>
+                    <a:blip r:embed="rId7"/>
+                    <a:stretch>
+                      <a:fillRect/>
+                    </a:stretch>
+                  </pic:blipFill>
+                  <pic:spPr>
+                    <a:xfrm>
+                      <a:off x="0" y="0"/>
+                      <a:ext cx="4436885" cy="5292218"/>
+                    </a:xfrm>
+                    <a:prstGeom prst="rect">
+                      <a:avLst/>
+                    </a:prstGeom>
+                  </pic:spPr>
+                </pic:pic>
+              </a:graphicData>
+            </a:graphic>
+          </wp:inline>
+        </w:drawing>
+      </w:r>
+    </w:p>
+    <w:p/>
+    <w:p>
+      <w:r>
+        <w:br w:type="page"/>
+      </w:r>
+    </w:p>
+    <w:p>
+      <w:proofErr w:type="gramStart"/>
+      <w:r>
+        <w:lastRenderedPageBreak/>
+        <w:t>DAYNAME(</w:t>
+      </w:r>
+      <w:proofErr w:type="gramEnd"/>
+      <w:r>
+        <w:t>date)</w:t>
+      </w:r>
+    </w:p>
+    <w:p>
+      <w:r>
+        <w:t xml:space="preserve">DAYNAME, along with any of the date functions, can be </w:t>
+      </w:r>
+      <w:proofErr w:type="spellStart"/>
+      <w:proofErr w:type="gramStart"/>
+      <w:r>
+        <w:t>use</w:t>
+      </w:r>
+      <w:proofErr w:type="spellEnd"/>
+      <w:proofErr w:type="gramEnd"/>
+      <w:r>
+        <w:t xml:space="preserve"> to extrapolate more data that is not in the database. This allows the database size to be controlled. You can pull month names with MONTHNAME to a report where a more formal style is needed, all without having to store the month string in a table.</w:t>
+      </w:r>
+    </w:p>
+    <w:p>
+      <w:r>
+        <w:t>Statement to generate the day name and month name of a birthday:</w:t>
+      </w:r>
+    </w:p>
+    <w:p>
+      <w:pPr>
+        <w:ind w:left="720"/>
+      </w:pPr>
+      <w:r>
+        <w:t xml:space="preserve">SELECT DAYNAME (birthday) AS "Born on:", </w:t>
+      </w:r>
+    </w:p>
+    <w:p>
+      <w:pPr>
+        <w:ind w:left="720"/>
+      </w:pPr>
+      <w:r>
+        <w:t>MONTHNAME (birthday) AS "In the Month of:"</w:t>
+      </w:r>
+    </w:p>
+    <w:p>
+      <w:pPr>
+        <w:ind w:left="720"/>
+      </w:pPr>
+      <w:r>
+        <w:t xml:space="preserve">FROM </w:t>
+      </w:r>
+      <w:proofErr w:type="gramStart"/>
+      <w:r>
+        <w:t>Persons;</w:t>
+      </w:r>
+      <w:proofErr w:type="gramEnd"/>
+    </w:p>
+    <w:p/>
+    <w:p>
+      <w:r>
+        <w:rPr>
+          <w:noProof/>
+        </w:rPr>
+        <w:drawing>
+          <wp:inline distT="0" distB="0" distL="0" distR="0" wp14:anchorId="2A63F2CB" wp14:editId="74249D40">
+            <wp:extent cx="4059049" cy="4530725"/>
+            <wp:effectExtent l="0" t="0" r="0" b="3175"/>
+            <wp:docPr id="4" name="Picture 4" descr="Text&#10;&#10;Description automatically generated"/>
+            <wp:cNvGraphicFramePr>
+              <a:graphicFrameLocks xmlns:a="http://schemas.openxmlformats.org/drawingml/2006/main" noChangeAspect="1"/>
+            </wp:cNvGraphicFramePr>
+            <a:graphic xmlns:a="http://schemas.openxmlformats.org/drawingml/2006/main">
+              <a:graphicData uri="http://schemas.openxmlformats.org/drawingml/2006/picture">
+                <pic:pic xmlns:pic="http://schemas.openxmlformats.org/drawingml/2006/picture">
+                  <pic:nvPicPr>
+                    <pic:cNvPr id="4" name="Picture 4" descr="Text&#10;&#10;Description automatically generated"/>
+                    <pic:cNvPicPr/>
+                  </pic:nvPicPr>
+                  <pic:blipFill>
+                    <a:blip r:embed="rId8"/>
+                    <a:stretch>
+                      <a:fillRect/>
+                    </a:stretch>
+                  </pic:blipFill>
+                  <pic:spPr>
+                    <a:xfrm>
+                      <a:off x="0" y="0"/>
+                      <a:ext cx="4066823" cy="4539403"/>
+                    </a:xfrm>
+                    <a:prstGeom prst="rect">
+                      <a:avLst/>
+                    </a:prstGeom>
+                  </pic:spPr>
+                </pic:pic>
+              </a:graphicData>
+            </a:graphic>
+          </wp:inline>
+        </w:drawing>
+      </w:r>
+    </w:p>
     <w:sectPr>
-      <w:headerReference w:type="default" r:id="rId7"/>
+      <w:headerReference w:type="default" r:id="rId9"/>
       <w:pgSz w:w="12240" w:h="15840"/>
       <w:pgMar w:top="720" w:right="720" w:bottom="720" w:left="720" w:header="720" w:footer="720" w:gutter="0"/>
       <w:cols w:space="720"/>

</xml_diff>